<commit_message>
Add new tasks and new items
</commit_message>
<xml_diff>
--- a/Documantation.docx
+++ b/Documantation.docx
@@ -1,6 +1,6 @@
 
 <file path=word/document.xml><?xml version="1.0" encoding="utf-8"?>
-<w:document xmlns:wpc="http://schemas.microsoft.com/office/word/2010/wordprocessingCanvas" xmlns:cx="http://schemas.microsoft.com/office/drawing/2014/chartex" xmlns:cx1="http://schemas.microsoft.com/office/drawing/2015/9/8/chartex" xmlns:mc="http://schemas.openxmlformats.org/markup-compatibility/2006" xmlns:o="urn:schemas-microsoft-com:office:office" xmlns:r="http://schemas.openxmlformats.org/officeDocument/2006/relationships" xmlns:m="http://schemas.openxmlformats.org/officeDocument/2006/math" xmlns:v="urn:schemas-microsoft-com:vml" xmlns:wp14="http://schemas.microsoft.com/office/word/2010/wordprocessingDrawing" xmlns:wp="http://schemas.openxmlformats.org/drawingml/2006/wordprocessingDrawing" xmlns:w10="urn:schemas-microsoft-com:office:word" xmlns:w="http://schemas.openxmlformats.org/wordprocessingml/2006/main" xmlns:w14="http://schemas.microsoft.com/office/word/2010/wordml" xmlns:w15="http://schemas.microsoft.com/office/word/2012/wordml" xmlns:w16se="http://schemas.microsoft.com/office/word/2015/wordml/symex" xmlns:wpg="http://schemas.microsoft.com/office/word/2010/wordprocessingGroup" xmlns:wpi="http://schemas.microsoft.com/office/word/2010/wordprocessingInk" xmlns:wne="http://schemas.microsoft.com/office/word/2006/wordml" xmlns:wps="http://schemas.microsoft.com/office/word/2010/wordprocessingShape" mc:Ignorable="w14 w15 w16se wp14">
+<w:document xmlns:wpc="http://schemas.microsoft.com/office/word/2010/wordprocessingCanvas" xmlns:mc="http://schemas.openxmlformats.org/markup-compatibility/2006" xmlns:o="urn:schemas-microsoft-com:office:office" xmlns:r="http://schemas.openxmlformats.org/officeDocument/2006/relationships" xmlns:m="http://schemas.openxmlformats.org/officeDocument/2006/math" xmlns:v="urn:schemas-microsoft-com:vml" xmlns:wp14="http://schemas.microsoft.com/office/word/2010/wordprocessingDrawing" xmlns:wp="http://schemas.openxmlformats.org/drawingml/2006/wordprocessingDrawing" xmlns:w10="urn:schemas-microsoft-com:office:word" xmlns:w="http://schemas.openxmlformats.org/wordprocessingml/2006/main" xmlns:w14="http://schemas.microsoft.com/office/word/2010/wordml" xmlns:w15="http://schemas.microsoft.com/office/word/2012/wordml" xmlns:wpg="http://schemas.microsoft.com/office/word/2010/wordprocessingGroup" xmlns:wpi="http://schemas.microsoft.com/office/word/2010/wordprocessingInk" xmlns:wne="http://schemas.microsoft.com/office/word/2006/wordml" xmlns:wps="http://schemas.microsoft.com/office/word/2010/wordprocessingShape" mc:Ignorable="w14 w15 wp14">
   <w:body>
     <w:p>
       <w:pPr>
@@ -33,7 +33,33 @@
           <w:color w:val="FF0000"/>
           <w:sz w:val="28"/>
         </w:rPr>
-        <w:t>То, что точно нужно и оно горит</w:t>
+        <w:t xml:space="preserve">То, что точно нужно и оно </w:t>
+      </w:r>
+      <w:proofErr w:type="gramStart"/>
+      <w:r>
+        <w:rPr>
+          <w:rFonts w:ascii="Times New Roman" w:hAnsi="Times New Roman"/>
+          <w:color w:val="FF0000"/>
+          <w:sz w:val="28"/>
+        </w:rPr>
+        <w:t>горит</w:t>
+      </w:r>
+      <w:r>
+        <w:rPr>
+          <w:rFonts w:ascii="Times New Roman" w:hAnsi="Times New Roman"/>
+          <w:color w:val="FF0000"/>
+          <w:sz w:val="28"/>
+        </w:rPr>
+        <w:t>(</w:t>
+      </w:r>
+      <w:proofErr w:type="gramEnd"/>
+      <w:r>
+        <w:rPr>
+          <w:rFonts w:ascii="Times New Roman" w:hAnsi="Times New Roman"/>
+          <w:color w:val="FF0000"/>
+          <w:sz w:val="28"/>
+        </w:rPr>
+        <w:t>ну либо мы молодцы и уже сделали)</w:t>
       </w:r>
     </w:p>
     <w:p>
@@ -118,12 +144,14 @@
         <w:rPr>
           <w:rFonts w:ascii="Times New Roman" w:hAnsi="Times New Roman"/>
           <w:sz w:val="28"/>
-        </w:rPr>
-      </w:pPr>
-      <w:r>
-        <w:rPr>
-          <w:rFonts w:ascii="Times New Roman" w:hAnsi="Times New Roman"/>
-          <w:sz w:val="28"/>
+          <w:highlight w:val="green"/>
+        </w:rPr>
+      </w:pPr>
+      <w:r>
+        <w:rPr>
+          <w:rFonts w:ascii="Times New Roman" w:hAnsi="Times New Roman"/>
+          <w:sz w:val="28"/>
+          <w:highlight w:val="green"/>
         </w:rPr>
         <w:t xml:space="preserve">Научиться формировать </w:t>
       </w:r>
@@ -131,6 +159,7 @@
         <w:rPr>
           <w:rFonts w:ascii="Times New Roman" w:hAnsi="Times New Roman"/>
           <w:sz w:val="28"/>
+          <w:highlight w:val="green"/>
           <w:lang w:val="en-US"/>
         </w:rPr>
         <w:t>HTTP</w:t>
@@ -139,15 +168,9 @@
         <w:rPr>
           <w:rFonts w:ascii="Times New Roman" w:hAnsi="Times New Roman"/>
           <w:sz w:val="28"/>
-        </w:rPr>
-        <w:t xml:space="preserve"> </w:t>
-      </w:r>
-      <w:r>
-        <w:rPr>
-          <w:rFonts w:ascii="Times New Roman" w:hAnsi="Times New Roman"/>
-          <w:sz w:val="28"/>
-        </w:rPr>
-        <w:t>запрос двух типов:</w:t>
+          <w:highlight w:val="green"/>
+        </w:rPr>
+        <w:t xml:space="preserve"> запрос двух типов:</w:t>
       </w:r>
     </w:p>
     <w:p>
@@ -161,12 +184,14 @@
         <w:rPr>
           <w:rFonts w:ascii="Times New Roman" w:hAnsi="Times New Roman"/>
           <w:sz w:val="28"/>
-        </w:rPr>
-      </w:pPr>
-      <w:r>
-        <w:rPr>
-          <w:rFonts w:ascii="Times New Roman" w:hAnsi="Times New Roman"/>
-          <w:sz w:val="28"/>
+          <w:highlight w:val="darkGray"/>
+        </w:rPr>
+      </w:pPr>
+      <w:r>
+        <w:rPr>
+          <w:rFonts w:ascii="Times New Roman" w:hAnsi="Times New Roman"/>
+          <w:sz w:val="28"/>
+          <w:highlight w:val="darkGray"/>
         </w:rPr>
         <w:t>Параметрический</w:t>
       </w:r>
@@ -182,12 +207,14 @@
         <w:rPr>
           <w:rFonts w:ascii="Times New Roman" w:hAnsi="Times New Roman"/>
           <w:sz w:val="28"/>
-        </w:rPr>
-      </w:pPr>
-      <w:r>
-        <w:rPr>
-          <w:rFonts w:ascii="Times New Roman" w:hAnsi="Times New Roman"/>
-          <w:sz w:val="28"/>
+          <w:highlight w:val="green"/>
+        </w:rPr>
+      </w:pPr>
+      <w:r>
+        <w:rPr>
+          <w:rFonts w:ascii="Times New Roman" w:hAnsi="Times New Roman"/>
+          <w:sz w:val="28"/>
+          <w:highlight w:val="green"/>
         </w:rPr>
         <w:t>С телом, с данными</w:t>
       </w:r>
@@ -203,12 +230,14 @@
         <w:rPr>
           <w:rFonts w:ascii="Times New Roman" w:hAnsi="Times New Roman"/>
           <w:sz w:val="28"/>
-        </w:rPr>
-      </w:pPr>
-      <w:r>
-        <w:rPr>
-          <w:rFonts w:ascii="Times New Roman" w:hAnsi="Times New Roman"/>
-          <w:sz w:val="28"/>
+          <w:highlight w:val="green"/>
+        </w:rPr>
+      </w:pPr>
+      <w:r>
+        <w:rPr>
+          <w:rFonts w:ascii="Times New Roman" w:hAnsi="Times New Roman"/>
+          <w:sz w:val="28"/>
+          <w:highlight w:val="green"/>
         </w:rPr>
         <w:t xml:space="preserve">Научиться принимать </w:t>
       </w:r>
@@ -216,6 +245,7 @@
         <w:rPr>
           <w:rFonts w:ascii="Times New Roman" w:hAnsi="Times New Roman"/>
           <w:sz w:val="28"/>
+          <w:highlight w:val="green"/>
           <w:lang w:val="en-US"/>
         </w:rPr>
         <w:t>HTTP</w:t>
@@ -224,15 +254,9 @@
         <w:rPr>
           <w:rFonts w:ascii="Times New Roman" w:hAnsi="Times New Roman"/>
           <w:sz w:val="28"/>
-        </w:rPr>
-        <w:t xml:space="preserve"> </w:t>
-      </w:r>
-      <w:r>
-        <w:rPr>
-          <w:rFonts w:ascii="Times New Roman" w:hAnsi="Times New Roman"/>
-          <w:sz w:val="28"/>
-        </w:rPr>
-        <w:t>запрос:</w:t>
+          <w:highlight w:val="green"/>
+        </w:rPr>
+        <w:t xml:space="preserve"> запрос:</w:t>
       </w:r>
     </w:p>
     <w:p>
@@ -246,12 +270,14 @@
         <w:rPr>
           <w:rFonts w:ascii="Times New Roman" w:hAnsi="Times New Roman"/>
           <w:sz w:val="28"/>
-        </w:rPr>
-      </w:pPr>
-      <w:r>
-        <w:rPr>
-          <w:rFonts w:ascii="Times New Roman" w:hAnsi="Times New Roman"/>
-          <w:sz w:val="28"/>
+          <w:highlight w:val="darkGray"/>
+        </w:rPr>
+      </w:pPr>
+      <w:r>
+        <w:rPr>
+          <w:rFonts w:ascii="Times New Roman" w:hAnsi="Times New Roman"/>
+          <w:sz w:val="28"/>
+          <w:highlight w:val="darkGray"/>
         </w:rPr>
         <w:t>Параметрический</w:t>
       </w:r>
@@ -267,12 +293,14 @@
         <w:rPr>
           <w:rFonts w:ascii="Times New Roman" w:hAnsi="Times New Roman"/>
           <w:sz w:val="28"/>
-        </w:rPr>
-      </w:pPr>
-      <w:r>
-        <w:rPr>
-          <w:rFonts w:ascii="Times New Roman" w:hAnsi="Times New Roman"/>
-          <w:sz w:val="28"/>
+          <w:highlight w:val="green"/>
+        </w:rPr>
+      </w:pPr>
+      <w:r>
+        <w:rPr>
+          <w:rFonts w:ascii="Times New Roman" w:hAnsi="Times New Roman"/>
+          <w:sz w:val="28"/>
+          <w:highlight w:val="green"/>
         </w:rPr>
         <w:t>С телом</w:t>
       </w:r>
@@ -288,19 +316,106 @@
         <w:rPr>
           <w:rFonts w:ascii="Times New Roman" w:hAnsi="Times New Roman"/>
           <w:sz w:val="28"/>
-        </w:rPr>
-      </w:pPr>
-      <w:r>
-        <w:rPr>
-          <w:rFonts w:ascii="Times New Roman" w:hAnsi="Times New Roman"/>
-          <w:sz w:val="28"/>
-        </w:rPr>
-        <w:t>Научиться подключаться к базе данных с приколами (</w:t>
-      </w:r>
-      <w:r>
-        <w:rPr>
-          <w:rFonts w:ascii="Times New Roman" w:hAnsi="Times New Roman"/>
-          <w:sz w:val="28"/>
+          <w:highlight w:val="green"/>
+        </w:rPr>
+      </w:pPr>
+      <w:r>
+        <w:rPr>
+          <w:rFonts w:ascii="Times New Roman" w:hAnsi="Times New Roman"/>
+          <w:sz w:val="28"/>
+          <w:highlight w:val="green"/>
+        </w:rPr>
+        <w:t>Научиться подключаться к базе данных с приколами (.</w:t>
+      </w:r>
+      <w:r>
+        <w:rPr>
+          <w:rFonts w:ascii="Times New Roman" w:hAnsi="Times New Roman"/>
+          <w:sz w:val="28"/>
+          <w:highlight w:val="green"/>
+          <w:lang w:val="en-US"/>
+        </w:rPr>
+        <w:t>NET</w:t>
+      </w:r>
+      <w:r>
+        <w:rPr>
+          <w:rFonts w:ascii="Times New Roman" w:hAnsi="Times New Roman"/>
+          <w:sz w:val="28"/>
+          <w:highlight w:val="green"/>
+        </w:rPr>
+        <w:t xml:space="preserve"> </w:t>
+      </w:r>
+      <w:r>
+        <w:rPr>
+          <w:rFonts w:ascii="Times New Roman" w:hAnsi="Times New Roman"/>
+          <w:sz w:val="28"/>
+          <w:highlight w:val="green"/>
+          <w:lang w:val="en-US"/>
+        </w:rPr>
+        <w:t>Core</w:t>
+      </w:r>
+      <w:r>
+        <w:rPr>
+          <w:rFonts w:ascii="Times New Roman" w:hAnsi="Times New Roman"/>
+          <w:sz w:val="28"/>
+          <w:highlight w:val="green"/>
+        </w:rPr>
+        <w:t>)</w:t>
+      </w:r>
+    </w:p>
+    <w:p>
+      <w:pPr>
+        <w:pStyle w:val="a3"/>
+        <w:numPr>
+          <w:ilvl w:val="1"/>
+          <w:numId w:val="3"/>
+        </w:numPr>
+        <w:spacing w:line="276" w:lineRule="auto"/>
+        <w:rPr>
+          <w:rFonts w:ascii="Times New Roman" w:hAnsi="Times New Roman"/>
+          <w:sz w:val="28"/>
+          <w:highlight w:val="green"/>
+        </w:rPr>
+      </w:pPr>
+      <w:r>
+        <w:rPr>
+          <w:rFonts w:ascii="Times New Roman" w:hAnsi="Times New Roman"/>
+          <w:sz w:val="28"/>
+          <w:highlight w:val="green"/>
+        </w:rPr>
+        <w:t xml:space="preserve">(научились </w:t>
+      </w:r>
+      <w:proofErr w:type="gramStart"/>
+      <w:r>
+        <w:rPr>
+          <w:rFonts w:ascii="Times New Roman" w:hAnsi="Times New Roman"/>
+          <w:sz w:val="28"/>
+          <w:highlight w:val="green"/>
+        </w:rPr>
+        <w:t>Путем</w:t>
+      </w:r>
+      <w:proofErr w:type="gramEnd"/>
+      <w:r>
+        <w:rPr>
+          <w:rFonts w:ascii="Times New Roman" w:hAnsi="Times New Roman"/>
+          <w:sz w:val="28"/>
+          <w:highlight w:val="green"/>
+        </w:rPr>
+        <w:t xml:space="preserve"> использования </w:t>
+      </w:r>
+      <w:r>
+        <w:rPr>
+          <w:rFonts w:ascii="Times New Roman" w:hAnsi="Times New Roman"/>
+          <w:sz w:val="28"/>
+          <w:highlight w:val="green"/>
+          <w:lang w:val="en-US"/>
+        </w:rPr>
+        <w:t>Microsoft</w:t>
+      </w:r>
+      <w:r>
+        <w:rPr>
+          <w:rFonts w:ascii="Times New Roman" w:hAnsi="Times New Roman"/>
+          <w:sz w:val="28"/>
+          <w:highlight w:val="green"/>
         </w:rPr>
         <w:t>.</w:t>
       </w:r>
@@ -308,31 +423,129 @@
         <w:rPr>
           <w:rFonts w:ascii="Times New Roman" w:hAnsi="Times New Roman"/>
           <w:sz w:val="28"/>
+          <w:highlight w:val="green"/>
           <w:lang w:val="en-US"/>
         </w:rPr>
-        <w:t>NET</w:t>
-      </w:r>
-      <w:r>
-        <w:rPr>
-          <w:rFonts w:ascii="Times New Roman" w:hAnsi="Times New Roman"/>
-          <w:sz w:val="28"/>
+        <w:t>Data</w:t>
+      </w:r>
+      <w:r>
+        <w:rPr>
+          <w:rFonts w:ascii="Times New Roman" w:hAnsi="Times New Roman"/>
+          <w:sz w:val="28"/>
+          <w:highlight w:val="green"/>
+        </w:rPr>
+        <w:t>.</w:t>
+      </w:r>
+      <w:proofErr w:type="spellStart"/>
+      <w:r>
+        <w:rPr>
+          <w:rFonts w:ascii="Times New Roman" w:hAnsi="Times New Roman"/>
+          <w:sz w:val="28"/>
+          <w:highlight w:val="green"/>
+          <w:lang w:val="en-US"/>
+        </w:rPr>
+        <w:t>MsSQl</w:t>
+      </w:r>
+      <w:proofErr w:type="spellEnd"/>
+    </w:p>
+    <w:p>
+      <w:pPr>
+        <w:pStyle w:val="a3"/>
+        <w:numPr>
+          <w:ilvl w:val="1"/>
+          <w:numId w:val="3"/>
+        </w:numPr>
+        <w:spacing w:line="276" w:lineRule="auto"/>
+        <w:rPr>
+          <w:rFonts w:ascii="Times New Roman" w:hAnsi="Times New Roman"/>
+          <w:sz w:val="28"/>
+        </w:rPr>
+      </w:pPr>
+      <w:proofErr w:type="spellStart"/>
+      <w:r>
+        <w:rPr>
+          <w:rFonts w:ascii="Times New Roman" w:hAnsi="Times New Roman"/>
+          <w:sz w:val="28"/>
+          <w:lang w:val="uk-UA"/>
+        </w:rPr>
+        <w:t>Хотя</w:t>
+      </w:r>
+      <w:proofErr w:type="spellEnd"/>
+      <w:r>
+        <w:rPr>
+          <w:rFonts w:ascii="Times New Roman" w:hAnsi="Times New Roman"/>
+          <w:sz w:val="28"/>
+          <w:lang w:val="uk-UA"/>
         </w:rPr>
         <w:t xml:space="preserve"> </w:t>
       </w:r>
-      <w:r>
-        <w:rPr>
-          <w:rFonts w:ascii="Times New Roman" w:hAnsi="Times New Roman"/>
-          <w:sz w:val="28"/>
-          <w:lang w:val="en-US"/>
-        </w:rPr>
-        <w:t>Core</w:t>
-      </w:r>
-      <w:r>
-        <w:rPr>
-          <w:rFonts w:ascii="Times New Roman" w:hAnsi="Times New Roman"/>
-          <w:sz w:val="28"/>
-        </w:rPr>
-        <w:t>)</w:t>
+      <w:proofErr w:type="spellStart"/>
+      <w:r>
+        <w:rPr>
+          <w:rFonts w:ascii="Times New Roman" w:hAnsi="Times New Roman"/>
+          <w:sz w:val="28"/>
+          <w:lang w:val="uk-UA"/>
+        </w:rPr>
+        <w:t>бы</w:t>
+      </w:r>
+      <w:proofErr w:type="spellEnd"/>
+      <w:r>
+        <w:rPr>
+          <w:rFonts w:ascii="Times New Roman" w:hAnsi="Times New Roman"/>
+          <w:sz w:val="28"/>
+          <w:lang w:val="uk-UA"/>
+        </w:rPr>
+        <w:t xml:space="preserve"> </w:t>
+      </w:r>
+      <w:proofErr w:type="spellStart"/>
+      <w:r>
+        <w:rPr>
+          <w:rFonts w:ascii="Times New Roman" w:hAnsi="Times New Roman"/>
+          <w:sz w:val="28"/>
+          <w:lang w:val="uk-UA"/>
+        </w:rPr>
+        <w:t>частично</w:t>
+      </w:r>
+      <w:proofErr w:type="spellEnd"/>
+      <w:r>
+        <w:rPr>
+          <w:rFonts w:ascii="Times New Roman" w:hAnsi="Times New Roman"/>
+          <w:sz w:val="28"/>
+          <w:lang w:val="uk-UA"/>
+        </w:rPr>
+        <w:t xml:space="preserve"> </w:t>
+      </w:r>
+      <w:proofErr w:type="spellStart"/>
+      <w:r>
+        <w:rPr>
+          <w:rFonts w:ascii="Times New Roman" w:hAnsi="Times New Roman"/>
+          <w:sz w:val="28"/>
+        </w:rPr>
+        <w:t>Entity</w:t>
+      </w:r>
+      <w:proofErr w:type="spellEnd"/>
+      <w:r>
+        <w:rPr>
+          <w:rFonts w:ascii="Times New Roman" w:hAnsi="Times New Roman"/>
+          <w:sz w:val="28"/>
+        </w:rPr>
+        <w:t xml:space="preserve"> </w:t>
+      </w:r>
+      <w:proofErr w:type="spellStart"/>
+      <w:r>
+        <w:rPr>
+          <w:rFonts w:ascii="Times New Roman" w:hAnsi="Times New Roman"/>
+          <w:sz w:val="28"/>
+        </w:rPr>
+        <w:t>Framework</w:t>
+      </w:r>
+      <w:proofErr w:type="spellEnd"/>
+      <w:r>
+        <w:rPr>
+          <w:rFonts w:ascii="Times New Roman" w:hAnsi="Times New Roman"/>
+          <w:sz w:val="28"/>
+        </w:rPr>
+        <w:t xml:space="preserve"> </w:t>
       </w:r>
     </w:p>
     <w:p>
@@ -346,12 +559,14 @@
         <w:rPr>
           <w:rFonts w:ascii="Times New Roman" w:hAnsi="Times New Roman"/>
           <w:sz w:val="28"/>
-        </w:rPr>
-      </w:pPr>
-      <w:r>
-        <w:rPr>
-          <w:rFonts w:ascii="Times New Roman" w:hAnsi="Times New Roman"/>
-          <w:sz w:val="28"/>
+          <w:highlight w:val="green"/>
+        </w:rPr>
+      </w:pPr>
+      <w:r>
+        <w:rPr>
+          <w:rFonts w:ascii="Times New Roman" w:hAnsi="Times New Roman"/>
+          <w:sz w:val="28"/>
+          <w:highlight w:val="green"/>
         </w:rPr>
         <w:t>Научиться читать базу данных и писать из базы данных в виде пригодном для дальнейшей отправки</w:t>
       </w:r>
@@ -370,496 +585,1002 @@
           <w:highlight w:val="green"/>
         </w:rPr>
       </w:pPr>
+      <w:proofErr w:type="spellStart"/>
+      <w:r>
+        <w:rPr>
+          <w:rFonts w:ascii="Times New Roman" w:hAnsi="Times New Roman"/>
+          <w:sz w:val="28"/>
+          <w:highlight w:val="green"/>
+        </w:rPr>
+        <w:t>Сурреализация</w:t>
+      </w:r>
+      <w:proofErr w:type="spellEnd"/>
+      <w:r>
+        <w:rPr>
+          <w:rFonts w:ascii="Times New Roman" w:hAnsi="Times New Roman"/>
+          <w:sz w:val="28"/>
+          <w:highlight w:val="green"/>
+        </w:rPr>
+        <w:t>/</w:t>
+      </w:r>
+      <w:proofErr w:type="spellStart"/>
+      <w:r>
+        <w:rPr>
+          <w:rFonts w:ascii="Times New Roman" w:hAnsi="Times New Roman"/>
+          <w:sz w:val="28"/>
+          <w:highlight w:val="green"/>
+        </w:rPr>
+        <w:t>Десюрреализация</w:t>
+      </w:r>
+      <w:proofErr w:type="spellEnd"/>
+      <w:r>
+        <w:rPr>
+          <w:rFonts w:ascii="Times New Roman" w:hAnsi="Times New Roman"/>
+          <w:sz w:val="28"/>
+          <w:highlight w:val="green"/>
+        </w:rPr>
+        <w:t xml:space="preserve"> в </w:t>
+      </w:r>
+      <w:proofErr w:type="spellStart"/>
+      <w:r>
+        <w:rPr>
+          <w:rFonts w:ascii="Times New Roman" w:hAnsi="Times New Roman"/>
+          <w:sz w:val="28"/>
+          <w:highlight w:val="green"/>
+          <w:lang w:val="en-US"/>
+        </w:rPr>
+        <w:t>Json</w:t>
+      </w:r>
+      <w:proofErr w:type="spellEnd"/>
+      <w:r>
+        <w:rPr>
+          <w:rFonts w:ascii="Times New Roman" w:hAnsi="Times New Roman"/>
+          <w:sz w:val="28"/>
+          <w:highlight w:val="green"/>
+        </w:rPr>
+        <w:t xml:space="preserve"> (на будущее) (наших объектов для авторизации, списков файлов, статистики и т.д.)</w:t>
+      </w:r>
+    </w:p>
+    <w:p>
+      <w:pPr>
+        <w:pStyle w:val="a3"/>
+        <w:numPr>
+          <w:ilvl w:val="0"/>
+          <w:numId w:val="3"/>
+        </w:numPr>
+        <w:spacing w:line="276" w:lineRule="auto"/>
+        <w:rPr>
+          <w:rFonts w:ascii="Times New Roman" w:hAnsi="Times New Roman"/>
+          <w:sz w:val="28"/>
+          <w:highlight w:val="green"/>
+        </w:rPr>
+      </w:pPr>
+      <w:r>
+        <w:rPr>
+          <w:rFonts w:ascii="Times New Roman" w:hAnsi="Times New Roman"/>
+          <w:sz w:val="28"/>
+          <w:highlight w:val="green"/>
+        </w:rPr>
+        <w:t xml:space="preserve">Разобраться с </w:t>
+      </w:r>
+      <w:r>
+        <w:rPr>
+          <w:rFonts w:ascii="Times New Roman" w:hAnsi="Times New Roman"/>
+          <w:sz w:val="28"/>
+          <w:highlight w:val="green"/>
+          <w:lang w:val="en-US"/>
+        </w:rPr>
+        <w:t>BASE64</w:t>
+      </w:r>
+    </w:p>
+    <w:p>
+      <w:pPr>
+        <w:pStyle w:val="a3"/>
+        <w:numPr>
+          <w:ilvl w:val="0"/>
+          <w:numId w:val="3"/>
+        </w:numPr>
+        <w:spacing w:line="276" w:lineRule="auto"/>
+        <w:rPr>
+          <w:rFonts w:ascii="Times New Roman" w:hAnsi="Times New Roman"/>
+          <w:sz w:val="28"/>
+        </w:rPr>
+      </w:pPr>
+      <w:r>
+        <w:rPr>
+          <w:rFonts w:ascii="Times New Roman" w:hAnsi="Times New Roman"/>
+          <w:sz w:val="28"/>
+        </w:rPr>
+        <w:t>Изучение другой базы данных</w:t>
+      </w:r>
+    </w:p>
+    <w:p>
+      <w:pPr>
+        <w:pStyle w:val="a3"/>
+        <w:numPr>
+          <w:ilvl w:val="0"/>
+          <w:numId w:val="3"/>
+        </w:numPr>
+        <w:spacing w:line="276" w:lineRule="auto"/>
+        <w:rPr>
+          <w:rFonts w:ascii="Times New Roman" w:hAnsi="Times New Roman"/>
+          <w:sz w:val="28"/>
+          <w:highlight w:val="green"/>
+        </w:rPr>
+      </w:pPr>
+      <w:r>
+        <w:rPr>
+          <w:rFonts w:ascii="Times New Roman" w:hAnsi="Times New Roman"/>
+          <w:sz w:val="28"/>
+          <w:highlight w:val="green"/>
+        </w:rPr>
+        <w:t xml:space="preserve">Разобраться с потоками </w:t>
+      </w:r>
+    </w:p>
+    <w:p>
+      <w:pPr>
+        <w:pStyle w:val="a3"/>
+        <w:numPr>
+          <w:ilvl w:val="0"/>
+          <w:numId w:val="3"/>
+        </w:numPr>
+        <w:spacing w:line="276" w:lineRule="auto"/>
+        <w:rPr>
+          <w:rFonts w:ascii="Times New Roman" w:hAnsi="Times New Roman"/>
+          <w:sz w:val="28"/>
+        </w:rPr>
+      </w:pPr>
+      <w:r>
+        <w:rPr>
+          <w:rFonts w:ascii="Times New Roman" w:hAnsi="Times New Roman"/>
+          <w:sz w:val="28"/>
+          <w:lang w:val="en-US"/>
+        </w:rPr>
+        <w:t xml:space="preserve">Entity </w:t>
+      </w:r>
+      <w:proofErr w:type="gramStart"/>
+      <w:r>
+        <w:rPr>
+          <w:rFonts w:ascii="Times New Roman" w:hAnsi="Times New Roman"/>
+          <w:sz w:val="28"/>
+          <w:lang w:val="en-US"/>
+        </w:rPr>
+        <w:t>Framework(</w:t>
+      </w:r>
+      <w:proofErr w:type="gramEnd"/>
+      <w:r>
+        <w:rPr>
+          <w:rFonts w:ascii="Times New Roman" w:hAnsi="Times New Roman"/>
+          <w:sz w:val="28"/>
+          <w:lang w:val="en-US"/>
+        </w:rPr>
+        <w:t>?)</w:t>
+      </w:r>
+    </w:p>
+    <w:p>
+      <w:pPr>
+        <w:spacing w:line="276" w:lineRule="auto"/>
+        <w:jc w:val="center"/>
+        <w:rPr>
+          <w:rFonts w:ascii="Times New Roman" w:hAnsi="Times New Roman"/>
+          <w:sz w:val="28"/>
+        </w:rPr>
+      </w:pPr>
+      <w:r>
+        <w:rPr>
+          <w:rFonts w:ascii="Times New Roman" w:hAnsi="Times New Roman"/>
+          <w:sz w:val="28"/>
+        </w:rPr>
+        <w:t>Что мы хотим? (Ничего не подходит)</w:t>
+      </w:r>
+    </w:p>
+    <w:p>
+      <w:pPr>
+        <w:pStyle w:val="a3"/>
+        <w:numPr>
+          <w:ilvl w:val="0"/>
+          <w:numId w:val="4"/>
+        </w:numPr>
+        <w:spacing w:line="276" w:lineRule="auto"/>
+        <w:rPr>
+          <w:rFonts w:ascii="Times New Roman" w:hAnsi="Times New Roman"/>
+          <w:color w:val="FF0000"/>
+          <w:sz w:val="28"/>
+        </w:rPr>
+      </w:pPr>
+      <w:r>
+        <w:rPr>
+          <w:rFonts w:ascii="Times New Roman" w:hAnsi="Times New Roman"/>
+          <w:color w:val="FF0000"/>
+          <w:sz w:val="28"/>
+        </w:rPr>
+        <w:t>Авторизация</w:t>
+      </w:r>
+    </w:p>
+    <w:p>
+      <w:pPr>
+        <w:pStyle w:val="a3"/>
+        <w:numPr>
+          <w:ilvl w:val="0"/>
+          <w:numId w:val="4"/>
+        </w:numPr>
+        <w:spacing w:line="276" w:lineRule="auto"/>
+        <w:rPr>
+          <w:rFonts w:ascii="Times New Roman" w:hAnsi="Times New Roman"/>
+          <w:color w:val="FF0000"/>
+          <w:sz w:val="28"/>
+        </w:rPr>
+      </w:pPr>
+      <w:r>
+        <w:rPr>
+          <w:rFonts w:ascii="Times New Roman" w:hAnsi="Times New Roman"/>
+          <w:color w:val="FF0000"/>
+          <w:sz w:val="28"/>
+        </w:rPr>
+        <w:t>Создавать пользователей</w:t>
+      </w:r>
+    </w:p>
+    <w:p>
+      <w:pPr>
+        <w:pStyle w:val="a3"/>
+        <w:numPr>
+          <w:ilvl w:val="0"/>
+          <w:numId w:val="4"/>
+        </w:numPr>
+        <w:spacing w:line="276" w:lineRule="auto"/>
+        <w:rPr>
+          <w:rFonts w:ascii="Times New Roman" w:hAnsi="Times New Roman"/>
+          <w:color w:val="FF0000"/>
+          <w:sz w:val="28"/>
+        </w:rPr>
+      </w:pPr>
+      <w:r>
+        <w:rPr>
+          <w:rFonts w:ascii="Times New Roman" w:hAnsi="Times New Roman"/>
+          <w:color w:val="FF0000"/>
+          <w:sz w:val="28"/>
+        </w:rPr>
+        <w:t>Сохранение картинки (один общий метод)</w:t>
+      </w:r>
+    </w:p>
+    <w:p>
+      <w:pPr>
+        <w:pStyle w:val="a3"/>
+        <w:numPr>
+          <w:ilvl w:val="0"/>
+          <w:numId w:val="4"/>
+        </w:numPr>
+        <w:spacing w:line="276" w:lineRule="auto"/>
+        <w:rPr>
+          <w:rFonts w:ascii="Times New Roman" w:hAnsi="Times New Roman"/>
+          <w:color w:val="5B9BD5"/>
+          <w:sz w:val="28"/>
+        </w:rPr>
+      </w:pPr>
+      <w:r>
+        <w:rPr>
+          <w:rFonts w:ascii="Times New Roman" w:hAnsi="Times New Roman"/>
+          <w:color w:val="5B9BD5"/>
+          <w:sz w:val="28"/>
+        </w:rPr>
+        <w:t>Статистика</w:t>
+      </w:r>
+      <w:r>
+        <w:rPr>
+          <w:rFonts w:ascii="Times New Roman" w:hAnsi="Times New Roman"/>
+          <w:color w:val="5B9BD5"/>
+          <w:sz w:val="28"/>
+        </w:rPr>
+        <w:t xml:space="preserve"> </w:t>
+      </w:r>
+    </w:p>
+    <w:p>
+      <w:pPr>
+        <w:pStyle w:val="a3"/>
+        <w:numPr>
+          <w:ilvl w:val="0"/>
+          <w:numId w:val="4"/>
+        </w:numPr>
+        <w:spacing w:line="276" w:lineRule="auto"/>
+        <w:rPr>
+          <w:rFonts w:ascii="Times New Roman" w:hAnsi="Times New Roman"/>
+          <w:color w:val="92D050"/>
+          <w:sz w:val="28"/>
+        </w:rPr>
+      </w:pPr>
+      <w:r>
+        <w:rPr>
+          <w:rFonts w:ascii="Times New Roman" w:hAnsi="Times New Roman"/>
+          <w:color w:val="92D050"/>
+          <w:sz w:val="28"/>
+        </w:rPr>
+        <w:lastRenderedPageBreak/>
+        <w:t>Сохранение/Удаление файла поверх уже существующего</w:t>
+      </w:r>
+    </w:p>
+    <w:p>
+      <w:pPr>
+        <w:pStyle w:val="a3"/>
+        <w:numPr>
+          <w:ilvl w:val="0"/>
+          <w:numId w:val="4"/>
+        </w:numPr>
+        <w:spacing w:line="276" w:lineRule="auto"/>
+        <w:rPr>
+          <w:rFonts w:ascii="Times New Roman" w:hAnsi="Times New Roman"/>
+          <w:color w:val="FFFF00"/>
+          <w:sz w:val="28"/>
+        </w:rPr>
+      </w:pPr>
+      <w:r>
+        <w:rPr>
+          <w:rFonts w:ascii="Times New Roman" w:hAnsi="Times New Roman"/>
+          <w:color w:val="FFFF00"/>
+          <w:sz w:val="28"/>
+        </w:rPr>
+        <w:t>Изучение другой базы данных</w:t>
+      </w:r>
+    </w:p>
+    <w:p>
+      <w:pPr>
+        <w:pStyle w:val="a3"/>
+        <w:numPr>
+          <w:ilvl w:val="0"/>
+          <w:numId w:val="4"/>
+        </w:numPr>
+        <w:spacing w:line="276" w:lineRule="auto"/>
+        <w:rPr>
+          <w:rFonts w:ascii="Times New Roman" w:hAnsi="Times New Roman"/>
+          <w:color w:val="5B9BD5"/>
+          <w:sz w:val="28"/>
+        </w:rPr>
+      </w:pPr>
+      <w:r>
+        <w:rPr>
+          <w:rFonts w:ascii="Times New Roman" w:hAnsi="Times New Roman"/>
+          <w:color w:val="5B9BD5"/>
+          <w:sz w:val="28"/>
+        </w:rPr>
+        <w:t>Добиться работы на нескольких машинах</w:t>
+      </w:r>
+    </w:p>
+    <w:p>
+      <w:pPr>
+        <w:pStyle w:val="a3"/>
+        <w:numPr>
+          <w:ilvl w:val="0"/>
+          <w:numId w:val="4"/>
+        </w:numPr>
+        <w:spacing w:line="276" w:lineRule="auto"/>
+        <w:rPr>
+          <w:rFonts w:ascii="Times New Roman" w:hAnsi="Times New Roman"/>
+          <w:color w:val="FF0000"/>
+          <w:sz w:val="28"/>
+        </w:rPr>
+      </w:pPr>
+      <w:r>
+        <w:rPr>
+          <w:rFonts w:ascii="Times New Roman" w:hAnsi="Times New Roman"/>
+          <w:color w:val="FF0000"/>
+          <w:sz w:val="28"/>
+        </w:rPr>
+        <w:t>МЫ ХОТИМ СПАТЬ</w:t>
+      </w:r>
+    </w:p>
+    <w:p>
+      <w:pPr>
+        <w:pStyle w:val="a3"/>
+        <w:numPr>
+          <w:ilvl w:val="0"/>
+          <w:numId w:val="4"/>
+        </w:numPr>
+        <w:spacing w:line="276" w:lineRule="auto"/>
+        <w:rPr>
+          <w:rFonts w:ascii="Times New Roman" w:hAnsi="Times New Roman"/>
+          <w:color w:val="FF0000"/>
+          <w:sz w:val="28"/>
+        </w:rPr>
+      </w:pPr>
+      <w:r>
+        <w:rPr>
+          <w:rFonts w:ascii="Times New Roman" w:hAnsi="Times New Roman"/>
+          <w:color w:val="FF0000"/>
+          <w:sz w:val="28"/>
+        </w:rPr>
+        <w:t>Загрузка картинки</w:t>
+      </w:r>
+    </w:p>
+    <w:p>
+      <w:pPr>
+        <w:pStyle w:val="a3"/>
+        <w:numPr>
+          <w:ilvl w:val="0"/>
+          <w:numId w:val="4"/>
+        </w:numPr>
+        <w:spacing w:line="276" w:lineRule="auto"/>
+        <w:rPr>
+          <w:rFonts w:ascii="Times New Roman" w:hAnsi="Times New Roman"/>
+          <w:color w:val="FF0000"/>
+          <w:sz w:val="28"/>
+        </w:rPr>
+      </w:pPr>
+      <w:r>
+        <w:rPr>
+          <w:rFonts w:ascii="Times New Roman" w:hAnsi="Times New Roman"/>
+          <w:color w:val="FF0000"/>
+          <w:sz w:val="28"/>
+        </w:rPr>
+        <w:t xml:space="preserve"> Загрузка списка картинок</w:t>
+      </w:r>
+    </w:p>
+    <w:p>
+      <w:pPr>
+        <w:pStyle w:val="a3"/>
+        <w:numPr>
+          <w:ilvl w:val="0"/>
+          <w:numId w:val="4"/>
+        </w:numPr>
+        <w:spacing w:line="276" w:lineRule="auto"/>
+        <w:rPr>
+          <w:rFonts w:ascii="Times New Roman" w:hAnsi="Times New Roman"/>
+          <w:color w:val="92D050"/>
+          <w:sz w:val="28"/>
+        </w:rPr>
+      </w:pPr>
+      <w:r>
+        <w:rPr>
+          <w:rFonts w:ascii="Times New Roman" w:hAnsi="Times New Roman"/>
+          <w:color w:val="92D050"/>
+          <w:sz w:val="28"/>
+        </w:rPr>
+        <w:t xml:space="preserve"> Возможно </w:t>
+      </w:r>
+      <w:proofErr w:type="spellStart"/>
+      <w:r>
+        <w:rPr>
+          <w:rFonts w:ascii="Times New Roman" w:hAnsi="Times New Roman"/>
+          <w:color w:val="92D050"/>
+          <w:sz w:val="28"/>
+        </w:rPr>
+        <w:t>пофиксим</w:t>
+      </w:r>
+      <w:proofErr w:type="spellEnd"/>
+      <w:r>
+        <w:rPr>
+          <w:rFonts w:ascii="Times New Roman" w:hAnsi="Times New Roman"/>
+          <w:color w:val="92D050"/>
+          <w:sz w:val="28"/>
+        </w:rPr>
+        <w:t xml:space="preserve"> точку</w:t>
+      </w:r>
+    </w:p>
+    <w:p>
+      <w:pPr>
+        <w:pStyle w:val="a3"/>
+        <w:numPr>
+          <w:ilvl w:val="0"/>
+          <w:numId w:val="4"/>
+        </w:numPr>
+        <w:spacing w:line="276" w:lineRule="auto"/>
+        <w:rPr>
+          <w:rFonts w:ascii="Times New Roman" w:hAnsi="Times New Roman"/>
+          <w:color w:val="92D050"/>
+          <w:sz w:val="28"/>
+        </w:rPr>
+      </w:pPr>
+      <w:r>
+        <w:rPr>
+          <w:rFonts w:ascii="Times New Roman" w:hAnsi="Times New Roman"/>
+          <w:color w:val="92D050"/>
+          <w:sz w:val="28"/>
+        </w:rPr>
+        <w:t xml:space="preserve"> Возможно </w:t>
+      </w:r>
+      <w:proofErr w:type="spellStart"/>
+      <w:r>
+        <w:rPr>
+          <w:rFonts w:ascii="Times New Roman" w:hAnsi="Times New Roman"/>
+          <w:color w:val="92D050"/>
+          <w:sz w:val="28"/>
+        </w:rPr>
+        <w:t>пофиксим</w:t>
+      </w:r>
+      <w:proofErr w:type="spellEnd"/>
+      <w:r>
+        <w:rPr>
+          <w:rFonts w:ascii="Times New Roman" w:hAnsi="Times New Roman"/>
+          <w:color w:val="92D050"/>
+          <w:sz w:val="28"/>
+        </w:rPr>
+        <w:t xml:space="preserve"> толщину(зазор)</w:t>
+      </w:r>
+    </w:p>
+    <w:p>
+      <w:pPr>
+        <w:pStyle w:val="a3"/>
+        <w:numPr>
+          <w:ilvl w:val="0"/>
+          <w:numId w:val="4"/>
+        </w:numPr>
+        <w:spacing w:line="276" w:lineRule="auto"/>
+        <w:rPr>
+          <w:rFonts w:ascii="Times New Roman" w:hAnsi="Times New Roman"/>
+          <w:color w:val="92D050"/>
+          <w:sz w:val="28"/>
+        </w:rPr>
+      </w:pPr>
+      <w:r>
+        <w:rPr>
+          <w:rFonts w:ascii="Times New Roman" w:hAnsi="Times New Roman"/>
+          <w:color w:val="92D050"/>
+          <w:sz w:val="28"/>
+        </w:rPr>
+        <w:t xml:space="preserve"> </w:t>
+      </w:r>
+      <w:proofErr w:type="spellStart"/>
+      <w:r>
+        <w:rPr>
+          <w:rFonts w:ascii="Times New Roman" w:hAnsi="Times New Roman"/>
+          <w:color w:val="92D050"/>
+          <w:sz w:val="28"/>
+          <w:lang w:val="en-US"/>
+        </w:rPr>
+        <w:t>PictureBox</w:t>
+      </w:r>
+      <w:proofErr w:type="spellEnd"/>
+      <w:r>
+        <w:rPr>
+          <w:rFonts w:ascii="Times New Roman" w:hAnsi="Times New Roman"/>
+          <w:color w:val="92D050"/>
+          <w:sz w:val="28"/>
+          <w:lang w:val="en-US"/>
+        </w:rPr>
+        <w:t xml:space="preserve"> </w:t>
+      </w:r>
+      <w:r>
+        <w:rPr>
+          <w:rFonts w:ascii="Times New Roman" w:hAnsi="Times New Roman"/>
+          <w:color w:val="92D050"/>
+          <w:sz w:val="28"/>
+        </w:rPr>
+        <w:t xml:space="preserve">накрывается панелью </w:t>
+      </w:r>
+      <w:proofErr w:type="spellStart"/>
+      <w:r>
+        <w:rPr>
+          <w:rFonts w:ascii="Times New Roman" w:hAnsi="Times New Roman"/>
+          <w:color w:val="92D050"/>
+          <w:sz w:val="28"/>
+        </w:rPr>
+        <w:t>елементов</w:t>
+      </w:r>
+      <w:proofErr w:type="spellEnd"/>
+      <w:r>
+        <w:rPr>
+          <w:rFonts w:ascii="Times New Roman" w:hAnsi="Times New Roman"/>
+          <w:color w:val="92D050"/>
+          <w:sz w:val="28"/>
+        </w:rPr>
+        <w:t xml:space="preserve"> </w:t>
+      </w:r>
+    </w:p>
+    <w:p>
+      <w:pPr>
+        <w:pStyle w:val="a3"/>
+        <w:numPr>
+          <w:ilvl w:val="0"/>
+          <w:numId w:val="2"/>
+        </w:numPr>
+        <w:spacing w:line="276" w:lineRule="auto"/>
+        <w:rPr>
+          <w:rFonts w:ascii="Times New Roman" w:hAnsi="Times New Roman"/>
+          <w:sz w:val="28"/>
+        </w:rPr>
+      </w:pPr>
+      <w:r>
+        <w:rPr>
+          <w:rFonts w:ascii="Times New Roman" w:hAnsi="Times New Roman"/>
+          <w:sz w:val="28"/>
+        </w:rPr>
+        <w:t>Нам нужен отдельный кол с Даней по именно нашему проекту</w:t>
+      </w:r>
+      <w:r>
+        <w:rPr>
+          <w:rFonts w:ascii="Times New Roman" w:hAnsi="Times New Roman"/>
+          <w:sz w:val="28"/>
+        </w:rPr>
+        <w:t xml:space="preserve"> (БОЛЬШЕ НЕ ХОТИМ)</w:t>
+      </w:r>
+    </w:p>
+    <w:p>
+      <w:pPr>
+        <w:spacing w:line="276" w:lineRule="auto"/>
+        <w:jc w:val="center"/>
+        <w:rPr>
+          <w:rFonts w:ascii="Times New Roman" w:hAnsi="Times New Roman"/>
+          <w:sz w:val="28"/>
+        </w:rPr>
+      </w:pPr>
+      <w:r>
+        <w:rPr>
+          <w:rFonts w:ascii="Times New Roman" w:hAnsi="Times New Roman"/>
+          <w:sz w:val="28"/>
+        </w:rPr>
+        <w:t>Что у нас есть на данный момент?</w:t>
+      </w:r>
+    </w:p>
+    <w:p>
+      <w:pPr>
+        <w:spacing w:line="276" w:lineRule="auto"/>
+        <w:rPr>
+          <w:rFonts w:ascii="Times New Roman" w:hAnsi="Times New Roman"/>
+          <w:sz w:val="28"/>
+        </w:rPr>
+      </w:pPr>
+      <w:r>
+        <w:rPr>
+          <w:rFonts w:ascii="Times New Roman" w:hAnsi="Times New Roman"/>
+          <w:sz w:val="28"/>
+        </w:rPr>
+        <w:t xml:space="preserve">У нас есть </w:t>
+      </w:r>
+      <w:proofErr w:type="spellStart"/>
+      <w:r>
+        <w:rPr>
+          <w:rFonts w:ascii="Times New Roman" w:hAnsi="Times New Roman"/>
+          <w:sz w:val="28"/>
+        </w:rPr>
+        <w:t>охрененный</w:t>
+      </w:r>
+      <w:proofErr w:type="spellEnd"/>
+      <w:r>
+        <w:rPr>
+          <w:rFonts w:ascii="Times New Roman" w:hAnsi="Times New Roman"/>
+          <w:sz w:val="28"/>
+        </w:rPr>
+        <w:t xml:space="preserve"> </w:t>
+      </w:r>
+      <w:proofErr w:type="spellStart"/>
+      <w:r>
+        <w:rPr>
+          <w:rFonts w:ascii="Times New Roman" w:hAnsi="Times New Roman"/>
+          <w:sz w:val="28"/>
+        </w:rPr>
+        <w:t>Пеинт</w:t>
+      </w:r>
+      <w:proofErr w:type="spellEnd"/>
+      <w:r>
+        <w:rPr>
+          <w:rFonts w:ascii="Times New Roman" w:hAnsi="Times New Roman"/>
+          <w:sz w:val="28"/>
+        </w:rPr>
+        <w:t xml:space="preserve"> и трогать его не надо, </w:t>
+      </w:r>
+      <w:proofErr w:type="spellStart"/>
+      <w:r>
+        <w:rPr>
+          <w:rFonts w:ascii="Times New Roman" w:hAnsi="Times New Roman"/>
+          <w:sz w:val="28"/>
+        </w:rPr>
+        <w:t>бо</w:t>
+      </w:r>
+      <w:proofErr w:type="spellEnd"/>
+      <w:r>
+        <w:rPr>
+          <w:rFonts w:ascii="Times New Roman" w:hAnsi="Times New Roman"/>
+          <w:sz w:val="28"/>
+        </w:rPr>
+        <w:t xml:space="preserve"> обидится</w:t>
+      </w:r>
+    </w:p>
+    <w:p>
+      <w:pPr>
+        <w:pStyle w:val="a3"/>
+        <w:numPr>
+          <w:ilvl w:val="0"/>
+          <w:numId w:val="5"/>
+        </w:numPr>
+        <w:spacing w:line="276" w:lineRule="auto"/>
+        <w:rPr>
+          <w:rFonts w:ascii="Times New Roman" w:hAnsi="Times New Roman"/>
+          <w:sz w:val="28"/>
+        </w:rPr>
+      </w:pPr>
+      <w:r>
+        <w:rPr>
+          <w:rFonts w:ascii="Times New Roman" w:hAnsi="Times New Roman"/>
+          <w:sz w:val="28"/>
+        </w:rPr>
+        <w:t xml:space="preserve">Метод сохранения </w:t>
+      </w:r>
+      <w:proofErr w:type="spellStart"/>
+      <w:r>
+        <w:rPr>
+          <w:rFonts w:ascii="Times New Roman" w:hAnsi="Times New Roman"/>
+          <w:sz w:val="28"/>
+          <w:lang w:val="en-US"/>
+        </w:rPr>
+        <w:t>Json</w:t>
+      </w:r>
+      <w:proofErr w:type="spellEnd"/>
+      <w:r>
+        <w:rPr>
+          <w:rFonts w:ascii="Times New Roman" w:hAnsi="Times New Roman"/>
+          <w:sz w:val="28"/>
+        </w:rPr>
+        <w:t xml:space="preserve"> в файл, нужно сделать в массив/поток</w:t>
+      </w:r>
+    </w:p>
+    <w:p>
+      <w:pPr>
+        <w:pStyle w:val="a3"/>
+        <w:numPr>
+          <w:ilvl w:val="0"/>
+          <w:numId w:val="5"/>
+        </w:numPr>
+        <w:spacing w:line="276" w:lineRule="auto"/>
+        <w:rPr>
+          <w:rFonts w:ascii="Times New Roman" w:hAnsi="Times New Roman"/>
+          <w:sz w:val="28"/>
+        </w:rPr>
+      </w:pPr>
+      <w:r>
+        <w:rPr>
+          <w:rFonts w:ascii="Times New Roman" w:hAnsi="Times New Roman"/>
+          <w:sz w:val="28"/>
+        </w:rPr>
+        <w:t>Авторизация (в первом приближении)</w:t>
+      </w:r>
+    </w:p>
+    <w:p>
+      <w:pPr>
+        <w:pStyle w:val="a3"/>
+        <w:numPr>
+          <w:ilvl w:val="0"/>
+          <w:numId w:val="5"/>
+        </w:numPr>
+        <w:spacing w:line="276" w:lineRule="auto"/>
+        <w:rPr>
+          <w:rFonts w:ascii="Times New Roman" w:hAnsi="Times New Roman"/>
+          <w:sz w:val="28"/>
+        </w:rPr>
+      </w:pPr>
+      <w:r>
+        <w:rPr>
+          <w:rFonts w:ascii="Times New Roman" w:hAnsi="Times New Roman"/>
+          <w:sz w:val="28"/>
+        </w:rPr>
+        <w:t>Создавать пользователей (в первом приближении)</w:t>
+      </w:r>
+    </w:p>
+    <w:p>
+      <w:pPr>
+        <w:pStyle w:val="a3"/>
+        <w:numPr>
+          <w:ilvl w:val="0"/>
+          <w:numId w:val="5"/>
+        </w:numPr>
+        <w:spacing w:line="276" w:lineRule="auto"/>
+        <w:rPr>
+          <w:rFonts w:ascii="Times New Roman" w:hAnsi="Times New Roman"/>
+          <w:sz w:val="28"/>
+        </w:rPr>
+      </w:pPr>
+      <w:r>
+        <w:rPr>
+          <w:rFonts w:ascii="Times New Roman" w:hAnsi="Times New Roman"/>
+          <w:sz w:val="28"/>
+        </w:rPr>
+        <w:t>Сохранение картинки (один общий метод)</w:t>
+      </w:r>
+    </w:p>
+    <w:p>
+      <w:pPr>
+        <w:pStyle w:val="a3"/>
+        <w:numPr>
+          <w:ilvl w:val="0"/>
+          <w:numId w:val="5"/>
+        </w:numPr>
+        <w:spacing w:line="276" w:lineRule="auto"/>
+        <w:rPr>
+          <w:rFonts w:ascii="Times New Roman" w:hAnsi="Times New Roman"/>
+          <w:sz w:val="28"/>
+        </w:rPr>
+      </w:pPr>
+      <w:r>
+        <w:rPr>
+          <w:rFonts w:ascii="Times New Roman" w:hAnsi="Times New Roman"/>
+          <w:sz w:val="28"/>
+        </w:rPr>
+        <w:t xml:space="preserve">Научились извлекать из </w:t>
+      </w:r>
+      <w:proofErr w:type="spellStart"/>
+      <w:r>
+        <w:rPr>
+          <w:rFonts w:ascii="Times New Roman" w:hAnsi="Times New Roman"/>
+          <w:sz w:val="28"/>
+          <w:lang w:val="en-US"/>
+        </w:rPr>
+        <w:t>Json</w:t>
+      </w:r>
+      <w:proofErr w:type="spellEnd"/>
+      <w:r>
+        <w:rPr>
+          <w:rFonts w:ascii="Times New Roman" w:hAnsi="Times New Roman"/>
+          <w:sz w:val="28"/>
+        </w:rPr>
+        <w:t xml:space="preserve"> статистику фигур</w:t>
+      </w:r>
+      <w:r>
+        <w:rPr>
+          <w:rFonts w:ascii="Times New Roman" w:hAnsi="Times New Roman"/>
+          <w:sz w:val="28"/>
+        </w:rPr>
+        <w:t xml:space="preserve"> (работает пока что только на сервере)</w:t>
+      </w:r>
+    </w:p>
+    <w:p>
+      <w:pPr>
+        <w:pStyle w:val="a3"/>
+        <w:numPr>
+          <w:ilvl w:val="0"/>
+          <w:numId w:val="5"/>
+        </w:numPr>
+        <w:spacing w:line="276" w:lineRule="auto"/>
+        <w:rPr>
+          <w:rFonts w:ascii="Times New Roman" w:hAnsi="Times New Roman"/>
+          <w:sz w:val="28"/>
+        </w:rPr>
+      </w:pPr>
+      <w:proofErr w:type="spellStart"/>
+      <w:r>
+        <w:rPr>
+          <w:rFonts w:ascii="Times New Roman" w:hAnsi="Times New Roman"/>
+          <w:sz w:val="28"/>
+        </w:rPr>
+        <w:t>Пофиксили</w:t>
+      </w:r>
+      <w:proofErr w:type="spellEnd"/>
+      <w:r>
+        <w:rPr>
+          <w:rFonts w:ascii="Times New Roman" w:hAnsi="Times New Roman"/>
+          <w:sz w:val="28"/>
+        </w:rPr>
+        <w:t xml:space="preserve"> рисование кривой для сохранения в </w:t>
+      </w:r>
+      <w:proofErr w:type="spellStart"/>
+      <w:r>
+        <w:rPr>
+          <w:rFonts w:ascii="Times New Roman" w:hAnsi="Times New Roman"/>
+          <w:sz w:val="28"/>
+          <w:lang w:val="en-US"/>
+        </w:rPr>
+        <w:t>Json</w:t>
+      </w:r>
       <w:bookmarkStart w:id="0" w:name="_GoBack"/>
       <w:bookmarkEnd w:id="0"/>
+      <w:proofErr w:type="spellEnd"/>
+    </w:p>
+    <w:p>
+      <w:pPr>
+        <w:pStyle w:val="a3"/>
+        <w:spacing w:line="276" w:lineRule="auto"/>
+        <w:rPr>
+          <w:rFonts w:ascii="Times New Roman" w:hAnsi="Times New Roman"/>
+          <w:sz w:val="28"/>
+        </w:rPr>
+      </w:pPr>
+    </w:p>
+    <w:p>
+      <w:pPr>
+        <w:pStyle w:val="a3"/>
+        <w:spacing w:line="276" w:lineRule="auto"/>
+        <w:jc w:val="center"/>
+        <w:rPr>
+          <w:rFonts w:ascii="Times New Roman" w:hAnsi="Times New Roman"/>
+          <w:sz w:val="28"/>
+        </w:rPr>
+      </w:pPr>
+      <w:proofErr w:type="gramStart"/>
+      <w:r>
+        <w:rPr>
+          <w:rFonts w:ascii="Times New Roman" w:hAnsi="Times New Roman"/>
+          <w:sz w:val="28"/>
+        </w:rPr>
+        <w:t>Вопросы</w:t>
+      </w:r>
+      <w:proofErr w:type="gramEnd"/>
+      <w:r>
+        <w:rPr>
+          <w:rFonts w:ascii="Times New Roman" w:hAnsi="Times New Roman"/>
+          <w:sz w:val="28"/>
+        </w:rPr>
+        <w:t xml:space="preserve"> которые могут возникнуть на защите</w:t>
+      </w:r>
+    </w:p>
+    <w:p>
+      <w:pPr>
+        <w:pStyle w:val="a3"/>
+        <w:numPr>
+          <w:ilvl w:val="0"/>
+          <w:numId w:val="6"/>
+        </w:numPr>
+        <w:spacing w:line="276" w:lineRule="auto"/>
+        <w:jc w:val="both"/>
+        <w:rPr>
+          <w:rFonts w:ascii="Times New Roman" w:hAnsi="Times New Roman"/>
+          <w:sz w:val="28"/>
+        </w:rPr>
+      </w:pPr>
+      <w:r>
+        <w:rPr>
+          <w:rFonts w:ascii="Times New Roman" w:hAnsi="Times New Roman"/>
+          <w:sz w:val="28"/>
+        </w:rPr>
+        <w:t xml:space="preserve">Что делать если нет интернета или нет связи с сервером или невозможно </w:t>
+      </w:r>
       <w:proofErr w:type="spellStart"/>
       <w:r>
         <w:rPr>
           <w:rFonts w:ascii="Times New Roman" w:hAnsi="Times New Roman"/>
           <w:sz w:val="28"/>
-          <w:highlight w:val="green"/>
-        </w:rPr>
-        <w:t>Сурреализация</w:t>
+        </w:rPr>
+        <w:t>авторизироваться</w:t>
       </w:r>
       <w:proofErr w:type="spellEnd"/>
       <w:r>
         <w:rPr>
           <w:rFonts w:ascii="Times New Roman" w:hAnsi="Times New Roman"/>
           <w:sz w:val="28"/>
-          <w:highlight w:val="green"/>
-        </w:rPr>
-        <w:t>/</w:t>
-      </w:r>
-      <w:proofErr w:type="spellStart"/>
-      <w:r>
-        <w:rPr>
-          <w:rFonts w:ascii="Times New Roman" w:hAnsi="Times New Roman"/>
-          <w:sz w:val="28"/>
-          <w:highlight w:val="green"/>
-        </w:rPr>
-        <w:t>Десюрреализация</w:t>
-      </w:r>
-      <w:proofErr w:type="spellEnd"/>
-      <w:r>
-        <w:rPr>
-          <w:rFonts w:ascii="Times New Roman" w:hAnsi="Times New Roman"/>
-          <w:sz w:val="28"/>
-          <w:highlight w:val="green"/>
-        </w:rPr>
-        <w:t xml:space="preserve"> в </w:t>
-      </w:r>
-      <w:proofErr w:type="spellStart"/>
-      <w:r>
-        <w:rPr>
-          <w:rFonts w:ascii="Times New Roman" w:hAnsi="Times New Roman"/>
-          <w:sz w:val="28"/>
-          <w:highlight w:val="green"/>
-          <w:lang w:val="en-US"/>
-        </w:rPr>
-        <w:t>Json</w:t>
-      </w:r>
-      <w:proofErr w:type="spellEnd"/>
-      <w:r>
-        <w:rPr>
-          <w:rFonts w:ascii="Times New Roman" w:hAnsi="Times New Roman"/>
-          <w:sz w:val="28"/>
-          <w:highlight w:val="green"/>
-        </w:rPr>
-        <w:t xml:space="preserve"> (на будущее) (наших объектов для авторизации, списков файлов, статистики и т.д.)</w:t>
-      </w:r>
-    </w:p>
-    <w:p>
-      <w:pPr>
-        <w:pStyle w:val="a3"/>
-        <w:numPr>
-          <w:ilvl w:val="0"/>
-          <w:numId w:val="3"/>
-        </w:numPr>
-        <w:spacing w:line="276" w:lineRule="auto"/>
-        <w:rPr>
-          <w:rFonts w:ascii="Times New Roman" w:hAnsi="Times New Roman"/>
-          <w:sz w:val="28"/>
-          <w:highlight w:val="green"/>
-        </w:rPr>
-      </w:pPr>
-      <w:r>
-        <w:rPr>
-          <w:rFonts w:ascii="Times New Roman" w:hAnsi="Times New Roman"/>
-          <w:sz w:val="28"/>
-          <w:highlight w:val="green"/>
-        </w:rPr>
-        <w:t xml:space="preserve">Разобраться с </w:t>
-      </w:r>
-      <w:r>
-        <w:rPr>
-          <w:rFonts w:ascii="Times New Roman" w:hAnsi="Times New Roman"/>
-          <w:sz w:val="28"/>
-          <w:highlight w:val="green"/>
-          <w:lang w:val="en-US"/>
-        </w:rPr>
-        <w:t>BASE64</w:t>
-      </w:r>
-    </w:p>
-    <w:p>
-      <w:pPr>
-        <w:pStyle w:val="a3"/>
-        <w:numPr>
-          <w:ilvl w:val="0"/>
-          <w:numId w:val="3"/>
-        </w:numPr>
-        <w:spacing w:line="276" w:lineRule="auto"/>
-        <w:rPr>
-          <w:rFonts w:ascii="Times New Roman" w:hAnsi="Times New Roman"/>
-          <w:sz w:val="28"/>
-        </w:rPr>
-      </w:pPr>
-      <w:r>
-        <w:rPr>
-          <w:rFonts w:ascii="Times New Roman" w:hAnsi="Times New Roman"/>
-          <w:sz w:val="28"/>
-        </w:rPr>
-        <w:t>Изучение другой базы данных</w:t>
-      </w:r>
-    </w:p>
-    <w:p>
-      <w:pPr>
-        <w:pStyle w:val="a3"/>
-        <w:numPr>
-          <w:ilvl w:val="0"/>
-          <w:numId w:val="3"/>
-        </w:numPr>
-        <w:spacing w:line="276" w:lineRule="auto"/>
-        <w:rPr>
-          <w:rFonts w:ascii="Times New Roman" w:hAnsi="Times New Roman"/>
-          <w:sz w:val="28"/>
-          <w:highlight w:val="green"/>
-        </w:rPr>
-      </w:pPr>
-      <w:r>
-        <w:rPr>
-          <w:rFonts w:ascii="Times New Roman" w:hAnsi="Times New Roman"/>
-          <w:sz w:val="28"/>
-          <w:highlight w:val="green"/>
-        </w:rPr>
-        <w:t>Разобраться с потоками (?)</w:t>
-      </w:r>
-    </w:p>
-    <w:p>
-      <w:pPr>
-        <w:spacing w:line="276" w:lineRule="auto"/>
-        <w:jc w:val="center"/>
-        <w:rPr>
-          <w:rFonts w:ascii="Times New Roman" w:hAnsi="Times New Roman"/>
-          <w:sz w:val="28"/>
-        </w:rPr>
-      </w:pPr>
-      <w:r>
-        <w:rPr>
-          <w:rFonts w:ascii="Times New Roman" w:hAnsi="Times New Roman"/>
-          <w:sz w:val="28"/>
-        </w:rPr>
-        <w:t>Что мы хотим? (Ничего не подходит)</w:t>
-      </w:r>
-    </w:p>
-    <w:p>
-      <w:pPr>
-        <w:pStyle w:val="a3"/>
-        <w:numPr>
-          <w:ilvl w:val="0"/>
-          <w:numId w:val="4"/>
-        </w:numPr>
-        <w:spacing w:line="276" w:lineRule="auto"/>
-        <w:rPr>
-          <w:rFonts w:ascii="Times New Roman" w:hAnsi="Times New Roman"/>
-          <w:color w:val="FF0000"/>
-          <w:sz w:val="28"/>
-        </w:rPr>
-      </w:pPr>
-      <w:r>
-        <w:rPr>
-          <w:rFonts w:ascii="Times New Roman" w:hAnsi="Times New Roman"/>
-          <w:color w:val="FF0000"/>
-          <w:sz w:val="28"/>
-        </w:rPr>
-        <w:t>Авторизация</w:t>
-      </w:r>
-    </w:p>
-    <w:p>
-      <w:pPr>
-        <w:pStyle w:val="a3"/>
-        <w:numPr>
-          <w:ilvl w:val="0"/>
-          <w:numId w:val="4"/>
-        </w:numPr>
-        <w:spacing w:line="276" w:lineRule="auto"/>
-        <w:rPr>
-          <w:rFonts w:ascii="Times New Roman" w:hAnsi="Times New Roman"/>
-          <w:color w:val="FF0000"/>
-          <w:sz w:val="28"/>
-        </w:rPr>
-      </w:pPr>
-      <w:r>
-        <w:rPr>
-          <w:rFonts w:ascii="Times New Roman" w:hAnsi="Times New Roman"/>
-          <w:color w:val="FF0000"/>
-          <w:sz w:val="28"/>
-        </w:rPr>
-        <w:t>Создавать пользователей</w:t>
-      </w:r>
-    </w:p>
-    <w:p>
-      <w:pPr>
-        <w:pStyle w:val="a3"/>
-        <w:numPr>
-          <w:ilvl w:val="0"/>
-          <w:numId w:val="4"/>
-        </w:numPr>
-        <w:spacing w:line="276" w:lineRule="auto"/>
-        <w:rPr>
-          <w:rFonts w:ascii="Times New Roman" w:hAnsi="Times New Roman"/>
-          <w:color w:val="FF0000"/>
-          <w:sz w:val="28"/>
-        </w:rPr>
-      </w:pPr>
-      <w:r>
-        <w:rPr>
-          <w:rFonts w:ascii="Times New Roman" w:hAnsi="Times New Roman"/>
-          <w:color w:val="FF0000"/>
-          <w:sz w:val="28"/>
-        </w:rPr>
-        <w:t>Сохранение картинки (один общий метод)</w:t>
-      </w:r>
-    </w:p>
-    <w:p>
-      <w:pPr>
-        <w:pStyle w:val="a3"/>
-        <w:numPr>
-          <w:ilvl w:val="0"/>
-          <w:numId w:val="4"/>
-        </w:numPr>
-        <w:spacing w:line="276" w:lineRule="auto"/>
-        <w:rPr>
-          <w:rFonts w:ascii="Times New Roman" w:hAnsi="Times New Roman"/>
-          <w:color w:val="5B9BD5"/>
-          <w:sz w:val="28"/>
-        </w:rPr>
-      </w:pPr>
-      <w:r>
-        <w:rPr>
-          <w:rFonts w:ascii="Times New Roman" w:hAnsi="Times New Roman"/>
-          <w:color w:val="5B9BD5"/>
-          <w:sz w:val="28"/>
-        </w:rPr>
-        <w:t>Статистика</w:t>
-      </w:r>
-      <w:r>
-        <w:rPr>
-          <w:rFonts w:ascii="Times New Roman" w:hAnsi="Times New Roman"/>
-          <w:color w:val="5B9BD5"/>
-          <w:sz w:val="28"/>
-        </w:rPr>
-        <w:t xml:space="preserve"> </w:t>
-      </w:r>
-    </w:p>
-    <w:p>
-      <w:pPr>
-        <w:pStyle w:val="a3"/>
-        <w:numPr>
-          <w:ilvl w:val="0"/>
-          <w:numId w:val="4"/>
-        </w:numPr>
-        <w:spacing w:line="276" w:lineRule="auto"/>
-        <w:rPr>
-          <w:rFonts w:ascii="Times New Roman" w:hAnsi="Times New Roman"/>
-          <w:color w:val="92D050"/>
-          <w:sz w:val="28"/>
-        </w:rPr>
-      </w:pPr>
-      <w:r>
-        <w:rPr>
-          <w:rFonts w:ascii="Times New Roman" w:hAnsi="Times New Roman"/>
-          <w:color w:val="92D050"/>
-          <w:sz w:val="28"/>
-        </w:rPr>
-        <w:t>Сохранение/Удаление файла поверх уже существующего</w:t>
-      </w:r>
-    </w:p>
-    <w:p>
-      <w:pPr>
-        <w:pStyle w:val="a3"/>
-        <w:numPr>
-          <w:ilvl w:val="0"/>
-          <w:numId w:val="4"/>
-        </w:numPr>
-        <w:spacing w:line="276" w:lineRule="auto"/>
-        <w:rPr>
-          <w:rFonts w:ascii="Times New Roman" w:hAnsi="Times New Roman"/>
-          <w:color w:val="FFFF00"/>
-          <w:sz w:val="28"/>
-        </w:rPr>
-      </w:pPr>
-      <w:r>
-        <w:rPr>
-          <w:rFonts w:ascii="Times New Roman" w:hAnsi="Times New Roman"/>
-          <w:color w:val="FFFF00"/>
-          <w:sz w:val="28"/>
-        </w:rPr>
-        <w:t>Изучение другой базы данных</w:t>
-      </w:r>
-    </w:p>
-    <w:p>
-      <w:pPr>
-        <w:pStyle w:val="a3"/>
-        <w:numPr>
-          <w:ilvl w:val="0"/>
-          <w:numId w:val="4"/>
-        </w:numPr>
-        <w:spacing w:line="276" w:lineRule="auto"/>
-        <w:rPr>
-          <w:rFonts w:ascii="Times New Roman" w:hAnsi="Times New Roman"/>
-          <w:color w:val="5B9BD5"/>
-          <w:sz w:val="28"/>
-        </w:rPr>
-      </w:pPr>
-      <w:r>
-        <w:rPr>
-          <w:rFonts w:ascii="Times New Roman" w:hAnsi="Times New Roman"/>
-          <w:color w:val="5B9BD5"/>
-          <w:sz w:val="28"/>
-        </w:rPr>
-        <w:t>Добиться работы на нескольких машинах</w:t>
-      </w:r>
-    </w:p>
-    <w:p>
-      <w:pPr>
-        <w:pStyle w:val="a3"/>
-        <w:numPr>
-          <w:ilvl w:val="0"/>
-          <w:numId w:val="4"/>
-        </w:numPr>
-        <w:spacing w:line="276" w:lineRule="auto"/>
-        <w:rPr>
-          <w:rFonts w:ascii="Times New Roman" w:hAnsi="Times New Roman"/>
-          <w:color w:val="FF0000"/>
-          <w:sz w:val="28"/>
-        </w:rPr>
-      </w:pPr>
-      <w:r>
-        <w:rPr>
-          <w:rFonts w:ascii="Times New Roman" w:hAnsi="Times New Roman"/>
-          <w:color w:val="FF0000"/>
-          <w:sz w:val="28"/>
-        </w:rPr>
-        <w:lastRenderedPageBreak/>
-        <w:t>МЫ ХОТИМ СПАТЬ</w:t>
-      </w:r>
-    </w:p>
-    <w:p>
-      <w:pPr>
-        <w:pStyle w:val="a3"/>
-        <w:numPr>
-          <w:ilvl w:val="0"/>
-          <w:numId w:val="2"/>
-        </w:numPr>
-        <w:spacing w:line="276" w:lineRule="auto"/>
-        <w:rPr>
-          <w:rFonts w:ascii="Times New Roman" w:hAnsi="Times New Roman"/>
-          <w:sz w:val="28"/>
-        </w:rPr>
-      </w:pPr>
-      <w:r>
-        <w:rPr>
-          <w:rFonts w:ascii="Times New Roman" w:hAnsi="Times New Roman"/>
-          <w:sz w:val="28"/>
-        </w:rPr>
-        <w:t>Нам нужен отдельный кол с Даней по именно нашему проекту</w:t>
-      </w:r>
-      <w:r>
-        <w:rPr>
-          <w:rFonts w:ascii="Times New Roman" w:hAnsi="Times New Roman"/>
-          <w:sz w:val="28"/>
-        </w:rPr>
-        <w:t xml:space="preserve"> (?)</w:t>
-      </w:r>
-    </w:p>
-    <w:p>
-      <w:pPr>
-        <w:spacing w:line="276" w:lineRule="auto"/>
-        <w:jc w:val="center"/>
-        <w:rPr>
-          <w:rFonts w:ascii="Times New Roman" w:hAnsi="Times New Roman"/>
-          <w:sz w:val="28"/>
-        </w:rPr>
-      </w:pPr>
-      <w:r>
-        <w:rPr>
-          <w:rFonts w:ascii="Times New Roman" w:hAnsi="Times New Roman"/>
-          <w:sz w:val="28"/>
-        </w:rPr>
-        <w:t>Что у нас есть на данный момент?</w:t>
-      </w:r>
-    </w:p>
-    <w:p>
-      <w:pPr>
-        <w:spacing w:line="276" w:lineRule="auto"/>
-        <w:rPr>
-          <w:rFonts w:ascii="Times New Roman" w:hAnsi="Times New Roman"/>
-          <w:sz w:val="28"/>
-        </w:rPr>
-      </w:pPr>
-      <w:r>
-        <w:rPr>
-          <w:rFonts w:ascii="Times New Roman" w:hAnsi="Times New Roman"/>
-          <w:sz w:val="28"/>
-        </w:rPr>
-        <w:t xml:space="preserve">У нас есть </w:t>
-      </w:r>
-      <w:proofErr w:type="spellStart"/>
-      <w:r>
-        <w:rPr>
-          <w:rFonts w:ascii="Times New Roman" w:hAnsi="Times New Roman"/>
-          <w:sz w:val="28"/>
-        </w:rPr>
-        <w:t>охрененный</w:t>
-      </w:r>
-      <w:proofErr w:type="spellEnd"/>
-      <w:r>
-        <w:rPr>
-          <w:rFonts w:ascii="Times New Roman" w:hAnsi="Times New Roman"/>
-          <w:sz w:val="28"/>
-        </w:rPr>
-        <w:t xml:space="preserve"> </w:t>
-      </w:r>
-      <w:proofErr w:type="spellStart"/>
-      <w:r>
-        <w:rPr>
-          <w:rFonts w:ascii="Times New Roman" w:hAnsi="Times New Roman"/>
-          <w:sz w:val="28"/>
-        </w:rPr>
-        <w:t>Пеинт</w:t>
-      </w:r>
-      <w:proofErr w:type="spellEnd"/>
-      <w:r>
-        <w:rPr>
-          <w:rFonts w:ascii="Times New Roman" w:hAnsi="Times New Roman"/>
-          <w:sz w:val="28"/>
-        </w:rPr>
-        <w:t xml:space="preserve"> и трогать его не надо, </w:t>
-      </w:r>
-      <w:proofErr w:type="spellStart"/>
-      <w:r>
-        <w:rPr>
-          <w:rFonts w:ascii="Times New Roman" w:hAnsi="Times New Roman"/>
-          <w:sz w:val="28"/>
-        </w:rPr>
-        <w:t>бо</w:t>
-      </w:r>
-      <w:proofErr w:type="spellEnd"/>
-      <w:r>
-        <w:rPr>
-          <w:rFonts w:ascii="Times New Roman" w:hAnsi="Times New Roman"/>
-          <w:sz w:val="28"/>
-        </w:rPr>
-        <w:t xml:space="preserve"> обидится</w:t>
-      </w:r>
-    </w:p>
-    <w:p>
-      <w:pPr>
-        <w:pStyle w:val="a3"/>
-        <w:numPr>
-          <w:ilvl w:val="0"/>
-          <w:numId w:val="5"/>
-        </w:numPr>
-        <w:spacing w:line="276" w:lineRule="auto"/>
-        <w:rPr>
-          <w:rFonts w:ascii="Times New Roman" w:hAnsi="Times New Roman"/>
-          <w:sz w:val="28"/>
-        </w:rPr>
-      </w:pPr>
-      <w:r>
-        <w:rPr>
-          <w:rFonts w:ascii="Times New Roman" w:hAnsi="Times New Roman"/>
-          <w:sz w:val="28"/>
-        </w:rPr>
-        <w:t xml:space="preserve">Метод сохранения </w:t>
-      </w:r>
-      <w:proofErr w:type="spellStart"/>
-      <w:r>
-        <w:rPr>
-          <w:rFonts w:ascii="Times New Roman" w:hAnsi="Times New Roman"/>
-          <w:sz w:val="28"/>
-          <w:lang w:val="en-US"/>
-        </w:rPr>
-        <w:t>Json</w:t>
-      </w:r>
-      <w:proofErr w:type="spellEnd"/>
-      <w:r>
-        <w:rPr>
-          <w:rFonts w:ascii="Times New Roman" w:hAnsi="Times New Roman"/>
-          <w:sz w:val="28"/>
-        </w:rPr>
-        <w:t xml:space="preserve"> в файл, нужно сделать в массив/поток</w:t>
-      </w:r>
+        </w:rPr>
+        <w:t>?</w:t>
+      </w:r>
+    </w:p>
+    <w:p>
+      <w:pPr>
+        <w:pStyle w:val="a3"/>
+        <w:spacing w:line="276" w:lineRule="auto"/>
+        <w:ind w:left="0" w:firstLine="708"/>
+        <w:jc w:val="both"/>
+        <w:rPr>
+          <w:rFonts w:ascii="Times New Roman" w:hAnsi="Times New Roman"/>
+          <w:sz w:val="28"/>
+        </w:rPr>
+      </w:pPr>
+      <w:r>
+        <w:rPr>
+          <w:rFonts w:ascii="Times New Roman" w:hAnsi="Times New Roman"/>
+          <w:sz w:val="28"/>
+        </w:rPr>
+        <w:t xml:space="preserve">(Влада грамотно сформулирует </w:t>
+      </w:r>
+      <w:proofErr w:type="gramStart"/>
+      <w:r>
+        <w:rPr>
+          <w:rFonts w:ascii="Times New Roman" w:hAnsi="Times New Roman"/>
+          <w:sz w:val="28"/>
+        </w:rPr>
+        <w:t>позже(</w:t>
+      </w:r>
+      <w:proofErr w:type="gramEnd"/>
+      <w:r>
+        <w:rPr>
+          <w:rFonts w:ascii="Times New Roman" w:hAnsi="Times New Roman"/>
+          <w:sz w:val="28"/>
+        </w:rPr>
+        <w:t>в основном из-за уже существующих преимуществ работы непосредственно с сервером))</w:t>
+      </w:r>
+    </w:p>
+    <w:p>
+      <w:pPr>
+        <w:pStyle w:val="a3"/>
+        <w:spacing w:line="276" w:lineRule="auto"/>
+        <w:ind w:left="0"/>
+        <w:rPr>
+          <w:rFonts w:ascii="Times New Roman" w:hAnsi="Times New Roman"/>
+          <w:sz w:val="28"/>
+        </w:rPr>
+      </w:pPr>
     </w:p>
     <w:sectPr>
       <w:pgSz w:w="11906" w:h="16838"/>
@@ -872,8 +1593,8 @@
 </file>
 
 <file path=word/numbering.xml><?xml version="1.0" encoding="utf-8"?>
-<w:numbering xmlns:wpc="http://schemas.microsoft.com/office/word/2010/wordprocessingCanvas" xmlns:cx="http://schemas.microsoft.com/office/drawing/2014/chartex" xmlns:cx1="http://schemas.microsoft.com/office/drawing/2015/9/8/chartex" xmlns:mc="http://schemas.openxmlformats.org/markup-compatibility/2006" xmlns:o="urn:schemas-microsoft-com:office:office" xmlns:r="http://schemas.openxmlformats.org/officeDocument/2006/relationships" xmlns:m="http://schemas.openxmlformats.org/officeDocument/2006/math" xmlns:v="urn:schemas-microsoft-com:vml" xmlns:wp14="http://schemas.microsoft.com/office/word/2010/wordprocessingDrawing" xmlns:wp="http://schemas.openxmlformats.org/drawingml/2006/wordprocessingDrawing" xmlns:w10="urn:schemas-microsoft-com:office:word" xmlns:w="http://schemas.openxmlformats.org/wordprocessingml/2006/main" xmlns:w14="http://schemas.microsoft.com/office/word/2010/wordml" xmlns:w15="http://schemas.microsoft.com/office/word/2012/wordml" xmlns:w16se="http://schemas.microsoft.com/office/word/2015/wordml/symex" xmlns:wpg="http://schemas.microsoft.com/office/word/2010/wordprocessingGroup" xmlns:wpi="http://schemas.microsoft.com/office/word/2010/wordprocessingInk" xmlns:wne="http://schemas.microsoft.com/office/word/2006/wordml" xmlns:wps="http://schemas.microsoft.com/office/word/2010/wordprocessingShape" mc:Ignorable="w14 w15 w16se wp14">
-  <w:abstractNum w:abstractNumId="0" w15:restartNumberingAfterBreak="0">
+<w:numbering xmlns:wpc="http://schemas.microsoft.com/office/word/2010/wordprocessingCanvas" xmlns:mc="http://schemas.openxmlformats.org/markup-compatibility/2006" xmlns:o="urn:schemas-microsoft-com:office:office" xmlns:r="http://schemas.openxmlformats.org/officeDocument/2006/relationships" xmlns:m="http://schemas.openxmlformats.org/officeDocument/2006/math" xmlns:v="urn:schemas-microsoft-com:vml" xmlns:wp14="http://schemas.microsoft.com/office/word/2010/wordprocessingDrawing" xmlns:wp="http://schemas.openxmlformats.org/drawingml/2006/wordprocessingDrawing" xmlns:w10="urn:schemas-microsoft-com:office:word" xmlns:w="http://schemas.openxmlformats.org/wordprocessingml/2006/main" xmlns:w14="http://schemas.microsoft.com/office/word/2010/wordml" xmlns:w15="http://schemas.microsoft.com/office/word/2012/wordml" xmlns:wpg="http://schemas.microsoft.com/office/word/2010/wordprocessingGroup" xmlns:wpi="http://schemas.microsoft.com/office/word/2010/wordprocessingInk" xmlns:wne="http://schemas.microsoft.com/office/word/2006/wordml" xmlns:wps="http://schemas.microsoft.com/office/word/2010/wordprocessingShape" mc:Ignorable="w14 w15 wp14">
+  <w:abstractNum w:abstractNumId="0">
     <w:nsid w:val="0DB50206"/>
     <w:multiLevelType w:val="multilevel"/>
     <w:tmpl w:val="217610B8"/>
@@ -994,7 +1715,7 @@
       </w:rPr>
     </w:lvl>
   </w:abstractNum>
-  <w:abstractNum w:abstractNumId="1" w15:restartNumberingAfterBreak="0">
+  <w:abstractNum w:abstractNumId="1">
     <w:nsid w:val="1CB04C49"/>
     <w:multiLevelType w:val="hybridMultilevel"/>
     <w:tmpl w:val="A74A40FC"/>
@@ -1107,7 +1828,7 @@
       </w:rPr>
     </w:lvl>
   </w:abstractNum>
-  <w:abstractNum w:abstractNumId="2" w15:restartNumberingAfterBreak="0">
+  <w:abstractNum w:abstractNumId="2">
     <w:nsid w:val="3CB525EE"/>
     <w:multiLevelType w:val="multilevel"/>
     <w:tmpl w:val="217610B8"/>
@@ -1228,7 +1949,93 @@
       </w:rPr>
     </w:lvl>
   </w:abstractNum>
-  <w:abstractNum w:abstractNumId="3" w15:restartNumberingAfterBreak="0">
+  <w:abstractNum w:abstractNumId="3">
+    <w:nsid w:val="4DE763E2"/>
+    <w:multiLevelType w:val="hybridMultilevel"/>
+    <w:tmpl w:val="2D3A5C1E"/>
+    <w:lvl w:ilvl="0" w:tplc="0419000F">
+      <w:start w:val="1"/>
+      <w:numFmt w:val="decimal"/>
+      <w:lvlText w:val="%1."/>
+      <w:lvlJc w:val="left"/>
+      <w:pPr>
+        <w:ind w:left="720" w:hanging="360"/>
+      </w:pPr>
+    </w:lvl>
+    <w:lvl w:ilvl="1" w:tplc="04190019" w:tentative="1">
+      <w:start w:val="1"/>
+      <w:numFmt w:val="lowerLetter"/>
+      <w:lvlText w:val="%2."/>
+      <w:lvlJc w:val="left"/>
+      <w:pPr>
+        <w:ind w:left="1440" w:hanging="360"/>
+      </w:pPr>
+    </w:lvl>
+    <w:lvl w:ilvl="2" w:tplc="0419001B" w:tentative="1">
+      <w:start w:val="1"/>
+      <w:numFmt w:val="lowerRoman"/>
+      <w:lvlText w:val="%3."/>
+      <w:lvlJc w:val="right"/>
+      <w:pPr>
+        <w:ind w:left="2160" w:hanging="180"/>
+      </w:pPr>
+    </w:lvl>
+    <w:lvl w:ilvl="3" w:tplc="0419000F" w:tentative="1">
+      <w:start w:val="1"/>
+      <w:numFmt w:val="decimal"/>
+      <w:lvlText w:val="%4."/>
+      <w:lvlJc w:val="left"/>
+      <w:pPr>
+        <w:ind w:left="2880" w:hanging="360"/>
+      </w:pPr>
+    </w:lvl>
+    <w:lvl w:ilvl="4" w:tplc="04190019" w:tentative="1">
+      <w:start w:val="1"/>
+      <w:numFmt w:val="lowerLetter"/>
+      <w:lvlText w:val="%5."/>
+      <w:lvlJc w:val="left"/>
+      <w:pPr>
+        <w:ind w:left="3600" w:hanging="360"/>
+      </w:pPr>
+    </w:lvl>
+    <w:lvl w:ilvl="5" w:tplc="0419001B" w:tentative="1">
+      <w:start w:val="1"/>
+      <w:numFmt w:val="lowerRoman"/>
+      <w:lvlText w:val="%6."/>
+      <w:lvlJc w:val="right"/>
+      <w:pPr>
+        <w:ind w:left="4320" w:hanging="180"/>
+      </w:pPr>
+    </w:lvl>
+    <w:lvl w:ilvl="6" w:tplc="0419000F" w:tentative="1">
+      <w:start w:val="1"/>
+      <w:numFmt w:val="decimal"/>
+      <w:lvlText w:val="%7."/>
+      <w:lvlJc w:val="left"/>
+      <w:pPr>
+        <w:ind w:left="5040" w:hanging="360"/>
+      </w:pPr>
+    </w:lvl>
+    <w:lvl w:ilvl="7" w:tplc="04190019" w:tentative="1">
+      <w:start w:val="1"/>
+      <w:numFmt w:val="lowerLetter"/>
+      <w:lvlText w:val="%8."/>
+      <w:lvlJc w:val="left"/>
+      <w:pPr>
+        <w:ind w:left="5760" w:hanging="360"/>
+      </w:pPr>
+    </w:lvl>
+    <w:lvl w:ilvl="8" w:tplc="0419001B" w:tentative="1">
+      <w:start w:val="1"/>
+      <w:numFmt w:val="lowerRoman"/>
+      <w:lvlText w:val="%9."/>
+      <w:lvlJc w:val="right"/>
+      <w:pPr>
+        <w:ind w:left="6480" w:hanging="180"/>
+      </w:pPr>
+    </w:lvl>
+  </w:abstractNum>
+  <w:abstractNum w:abstractNumId="4">
     <w:nsid w:val="65216340"/>
     <w:multiLevelType w:val="multilevel"/>
     <w:tmpl w:val="217610B8"/>
@@ -1349,7 +2156,7 @@
       </w:rPr>
     </w:lvl>
   </w:abstractNum>
-  <w:abstractNum w:abstractNumId="4" w15:restartNumberingAfterBreak="0">
+  <w:abstractNum w:abstractNumId="5">
     <w:nsid w:val="74110BA3"/>
     <w:multiLevelType w:val="hybridMultilevel"/>
     <w:tmpl w:val="2286E620"/>
@@ -1466,7 +2273,7 @@
     <w:abstractNumId w:val="1"/>
   </w:num>
   <w:num w:numId="2">
-    <w:abstractNumId w:val="4"/>
+    <w:abstractNumId w:val="5"/>
   </w:num>
   <w:num w:numId="3">
     <w:abstractNumId w:val="0"/>
@@ -1475,13 +2282,16 @@
     <w:abstractNumId w:val="2"/>
   </w:num>
   <w:num w:numId="5">
+    <w:abstractNumId w:val="4"/>
+  </w:num>
+  <w:num w:numId="6">
     <w:abstractNumId w:val="3"/>
   </w:num>
 </w:numbering>
 </file>
 
 <file path=word/styles.xml><?xml version="1.0" encoding="utf-8"?>
-<w:styles xmlns:mc="http://schemas.openxmlformats.org/markup-compatibility/2006" xmlns:r="http://schemas.openxmlformats.org/officeDocument/2006/relationships" xmlns:w="http://schemas.openxmlformats.org/wordprocessingml/2006/main" xmlns:w14="http://schemas.microsoft.com/office/word/2010/wordml" xmlns:w15="http://schemas.microsoft.com/office/word/2012/wordml" xmlns:w16se="http://schemas.microsoft.com/office/word/2015/wordml/symex" mc:Ignorable="w14 w15 w16se">
+<w:styles xmlns:mc="http://schemas.openxmlformats.org/markup-compatibility/2006" xmlns:r="http://schemas.openxmlformats.org/officeDocument/2006/relationships" xmlns:w="http://schemas.openxmlformats.org/wordprocessingml/2006/main" xmlns:w14="http://schemas.microsoft.com/office/word/2010/wordml" xmlns:w15="http://schemas.microsoft.com/office/word/2012/wordml" mc:Ignorable="w14 w15">
   <w:docDefaults>
     <w:rPrDefault>
       <w:rPr>

</xml_diff>